<commit_message>
Bug fix for not-existing function
</commit_message>
<xml_diff>
--- a/HAPPE Change Log (General).docx
+++ b/HAPPE Change Log (General).docx
@@ -40,39 +40,17 @@
           <w:rFonts w:ascii="Times New Roman" w:hAnsi="Times New Roman" w:cs="Times New Roman"/>
         </w:rPr>
       </w:pPr>
-      <w:proofErr w:type="spellStart"/>
-      <w:r>
-        <w:rPr>
-          <w:rFonts w:ascii="Times New Roman" w:hAnsi="Times New Roman" w:cs="Times New Roman"/>
-        </w:rPr>
-        <w:t>Mentalab</w:t>
-      </w:r>
-      <w:proofErr w:type="spellEnd"/>
-      <w:r>
-        <w:rPr>
-          <w:rFonts w:ascii="Times New Roman" w:hAnsi="Times New Roman" w:cs="Times New Roman"/>
-        </w:rPr>
-        <w:t xml:space="preserve"> converted .set support</w:t>
-      </w:r>
-      <w:r>
-        <w:rPr>
-          <w:rFonts w:ascii="Times New Roman" w:hAnsi="Times New Roman" w:cs="Times New Roman"/>
-        </w:rPr>
-        <w:t xml:space="preserve"> (Option 7: .</w:t>
-      </w:r>
-      <w:proofErr w:type="spellStart"/>
-      <w:r>
-        <w:rPr>
-          <w:rFonts w:ascii="Times New Roman" w:hAnsi="Times New Roman" w:cs="Times New Roman"/>
-        </w:rPr>
-        <w:t>bdf</w:t>
-      </w:r>
-      <w:proofErr w:type="spellEnd"/>
-      <w:r>
-        <w:rPr>
-          <w:rFonts w:ascii="Times New Roman" w:hAnsi="Times New Roman" w:cs="Times New Roman"/>
-        </w:rPr>
-        <w:t>-&gt;.set)</w:t>
+      <w:r>
+        <w:rPr>
+          <w:rFonts w:ascii="Times New Roman" w:hAnsi="Times New Roman" w:cs="Times New Roman"/>
+        </w:rPr>
+        <w:t>Mentalab converted .set support</w:t>
+      </w:r>
+      <w:r>
+        <w:rPr>
+          <w:rFonts w:ascii="Times New Roman" w:hAnsi="Times New Roman" w:cs="Times New Roman"/>
+        </w:rPr>
+        <w:t xml:space="preserve"> (Option 7: .bdf-&gt;.set)</w:t>
       </w:r>
     </w:p>
     <w:p>
@@ -114,21 +92,7 @@
         <w:rPr>
           <w:rFonts w:ascii="Times New Roman" w:hAnsi="Times New Roman" w:cs="Times New Roman"/>
         </w:rPr>
-        <w:t>Enabled a choice of what step to start reprocessing after. Can start post-waveleting (the previous default) or post-</w:t>
-      </w:r>
-      <w:proofErr w:type="spellStart"/>
-      <w:r>
-        <w:rPr>
-          <w:rFonts w:ascii="Times New Roman" w:hAnsi="Times New Roman" w:cs="Times New Roman"/>
-        </w:rPr>
-        <w:t>muscIL</w:t>
-      </w:r>
-      <w:proofErr w:type="spellEnd"/>
-      <w:r>
-        <w:rPr>
-          <w:rFonts w:ascii="Times New Roman" w:hAnsi="Times New Roman" w:cs="Times New Roman"/>
-        </w:rPr>
-        <w:t xml:space="preserve"> (if ran previously)</w:t>
+        <w:t>Enabled a choice of what step to start reprocessing after. Can start post-waveleting (the previous default) or post-muscIL (if ran previously)</w:t>
       </w:r>
     </w:p>
     <w:p>
@@ -181,7 +145,6 @@
           <w:rFonts w:ascii="Times New Roman" w:hAnsi="Times New Roman" w:cs="Times New Roman"/>
         </w:rPr>
       </w:pPr>
-      <w:proofErr w:type="spellStart"/>
       <w:r>
         <w:rPr>
           <w:rFonts w:ascii="Times New Roman" w:hAnsi="Times New Roman" w:cs="Times New Roman"/>
@@ -192,14 +155,7 @@
         <w:rPr>
           <w:rFonts w:ascii="Times New Roman" w:hAnsi="Times New Roman" w:cs="Times New Roman"/>
         </w:rPr>
-        <w:t>istParams</w:t>
-      </w:r>
-      <w:proofErr w:type="spellEnd"/>
-      <w:r>
-        <w:rPr>
-          <w:rFonts w:ascii="Times New Roman" w:hAnsi="Times New Roman" w:cs="Times New Roman"/>
-        </w:rPr>
-        <w:t xml:space="preserve"> now correctly displays “Unspecified” when choosing “Other” for an acquisition layout</w:t>
+        <w:t>istParams now correctly displays “Unspecified” when choosing “Other” for an acquisition layout</w:t>
       </w:r>
     </w:p>
     <w:p>
@@ -238,6 +194,47 @@
           <w:rFonts w:ascii="Times New Roman" w:hAnsi="Times New Roman" w:cs="Times New Roman"/>
         </w:rPr>
         <w:t>Added the ability to specify whether performing functional connectivity analysis to optimize wavelet performance</w:t>
+      </w:r>
+    </w:p>
+    <w:p>
+      <w:pPr>
+        <w:spacing w:after="0"/>
+        <w:rPr>
+          <w:rFonts w:ascii="Times New Roman" w:hAnsi="Times New Roman" w:cs="Times New Roman"/>
+        </w:rPr>
+      </w:pPr>
+    </w:p>
+    <w:p>
+      <w:pPr>
+        <w:spacing w:after="0"/>
+        <w:rPr>
+          <w:rFonts w:ascii="Times New Roman" w:hAnsi="Times New Roman" w:cs="Times New Roman"/>
+        </w:rPr>
+      </w:pPr>
+      <w:r>
+        <w:rPr>
+          <w:rFonts w:ascii="Times New Roman" w:hAnsi="Times New Roman" w:cs="Times New Roman"/>
+        </w:rPr>
+        <w:t>Update on 9/6/2022</w:t>
+      </w:r>
+    </w:p>
+    <w:p>
+      <w:pPr>
+        <w:pStyle w:val="ListParagraph"/>
+        <w:numPr>
+          <w:ilvl w:val="0"/>
+          <w:numId w:val="2"/>
+        </w:numPr>
+        <w:spacing w:after="0"/>
+        <w:rPr>
+          <w:rFonts w:ascii="Times New Roman" w:hAnsi="Times New Roman" w:cs="Times New Roman"/>
+        </w:rPr>
+      </w:pPr>
+      <w:r>
+        <w:rPr>
+          <w:rFonts w:ascii="Times New Roman" w:hAnsi="Times New Roman" w:cs="Times New Roman"/>
+        </w:rPr>
+        <w:t>Bug fix for non-existing function “num2double”</w:t>
       </w:r>
     </w:p>
     <w:sectPr>
@@ -365,8 +362,124 @@
       </w:rPr>
     </w:lvl>
   </w:abstractNum>
+  <w:abstractNum w:abstractNumId="1" w15:restartNumberingAfterBreak="0">
+    <w:nsid w:val="6ED702F6"/>
+    <w:multiLevelType w:val="hybridMultilevel"/>
+    <w:tmpl w:val="AAC02840"/>
+    <w:lvl w:ilvl="0" w:tplc="04090001">
+      <w:start w:val="1"/>
+      <w:numFmt w:val="bullet"/>
+      <w:lvlText w:val=""/>
+      <w:lvlJc w:val="left"/>
+      <w:pPr>
+        <w:ind w:left="720" w:hanging="360"/>
+      </w:pPr>
+      <w:rPr>
+        <w:rFonts w:ascii="Symbol" w:hAnsi="Symbol" w:hint="default"/>
+      </w:rPr>
+    </w:lvl>
+    <w:lvl w:ilvl="1" w:tplc="04090003" w:tentative="1">
+      <w:start w:val="1"/>
+      <w:numFmt w:val="bullet"/>
+      <w:lvlText w:val="o"/>
+      <w:lvlJc w:val="left"/>
+      <w:pPr>
+        <w:ind w:left="1440" w:hanging="360"/>
+      </w:pPr>
+      <w:rPr>
+        <w:rFonts w:ascii="Courier New" w:hAnsi="Courier New" w:cs="Courier New" w:hint="default"/>
+      </w:rPr>
+    </w:lvl>
+    <w:lvl w:ilvl="2" w:tplc="04090005" w:tentative="1">
+      <w:start w:val="1"/>
+      <w:numFmt w:val="bullet"/>
+      <w:lvlText w:val=""/>
+      <w:lvlJc w:val="left"/>
+      <w:pPr>
+        <w:ind w:left="2160" w:hanging="360"/>
+      </w:pPr>
+      <w:rPr>
+        <w:rFonts w:ascii="Wingdings" w:hAnsi="Wingdings" w:hint="default"/>
+      </w:rPr>
+    </w:lvl>
+    <w:lvl w:ilvl="3" w:tplc="04090001" w:tentative="1">
+      <w:start w:val="1"/>
+      <w:numFmt w:val="bullet"/>
+      <w:lvlText w:val=""/>
+      <w:lvlJc w:val="left"/>
+      <w:pPr>
+        <w:ind w:left="2880" w:hanging="360"/>
+      </w:pPr>
+      <w:rPr>
+        <w:rFonts w:ascii="Symbol" w:hAnsi="Symbol" w:hint="default"/>
+      </w:rPr>
+    </w:lvl>
+    <w:lvl w:ilvl="4" w:tplc="04090003" w:tentative="1">
+      <w:start w:val="1"/>
+      <w:numFmt w:val="bullet"/>
+      <w:lvlText w:val="o"/>
+      <w:lvlJc w:val="left"/>
+      <w:pPr>
+        <w:ind w:left="3600" w:hanging="360"/>
+      </w:pPr>
+      <w:rPr>
+        <w:rFonts w:ascii="Courier New" w:hAnsi="Courier New" w:cs="Courier New" w:hint="default"/>
+      </w:rPr>
+    </w:lvl>
+    <w:lvl w:ilvl="5" w:tplc="04090005" w:tentative="1">
+      <w:start w:val="1"/>
+      <w:numFmt w:val="bullet"/>
+      <w:lvlText w:val=""/>
+      <w:lvlJc w:val="left"/>
+      <w:pPr>
+        <w:ind w:left="4320" w:hanging="360"/>
+      </w:pPr>
+      <w:rPr>
+        <w:rFonts w:ascii="Wingdings" w:hAnsi="Wingdings" w:hint="default"/>
+      </w:rPr>
+    </w:lvl>
+    <w:lvl w:ilvl="6" w:tplc="04090001" w:tentative="1">
+      <w:start w:val="1"/>
+      <w:numFmt w:val="bullet"/>
+      <w:lvlText w:val=""/>
+      <w:lvlJc w:val="left"/>
+      <w:pPr>
+        <w:ind w:left="5040" w:hanging="360"/>
+      </w:pPr>
+      <w:rPr>
+        <w:rFonts w:ascii="Symbol" w:hAnsi="Symbol" w:hint="default"/>
+      </w:rPr>
+    </w:lvl>
+    <w:lvl w:ilvl="7" w:tplc="04090003" w:tentative="1">
+      <w:start w:val="1"/>
+      <w:numFmt w:val="bullet"/>
+      <w:lvlText w:val="o"/>
+      <w:lvlJc w:val="left"/>
+      <w:pPr>
+        <w:ind w:left="5760" w:hanging="360"/>
+      </w:pPr>
+      <w:rPr>
+        <w:rFonts w:ascii="Courier New" w:hAnsi="Courier New" w:cs="Courier New" w:hint="default"/>
+      </w:rPr>
+    </w:lvl>
+    <w:lvl w:ilvl="8" w:tplc="04090005" w:tentative="1">
+      <w:start w:val="1"/>
+      <w:numFmt w:val="bullet"/>
+      <w:lvlText w:val=""/>
+      <w:lvlJc w:val="left"/>
+      <w:pPr>
+        <w:ind w:left="6480" w:hanging="360"/>
+      </w:pPr>
+      <w:rPr>
+        <w:rFonts w:ascii="Wingdings" w:hAnsi="Wingdings" w:hint="default"/>
+      </w:rPr>
+    </w:lvl>
+  </w:abstractNum>
   <w:num w:numId="1" w16cid:durableId="2095543063">
     <w:abstractNumId w:val="0"/>
+  </w:num>
+  <w:num w:numId="2" w16cid:durableId="2011523128">
+    <w:abstractNumId w:val="1"/>
   </w:num>
 </w:numbering>
 </file>

</xml_diff>

<commit_message>
file restructure, added new generate script, wavelet update
</commit_message>
<xml_diff>
--- a/HAPPE Change Log (General).docx
+++ b/HAPPE Change Log (General).docx
@@ -40,17 +40,39 @@
           <w:rFonts w:ascii="Times New Roman" w:hAnsi="Times New Roman" w:cs="Times New Roman"/>
         </w:rPr>
       </w:pPr>
-      <w:r>
-        <w:rPr>
-          <w:rFonts w:ascii="Times New Roman" w:hAnsi="Times New Roman" w:cs="Times New Roman"/>
-        </w:rPr>
-        <w:t>Mentalab converted .set support</w:t>
-      </w:r>
-      <w:r>
-        <w:rPr>
-          <w:rFonts w:ascii="Times New Roman" w:hAnsi="Times New Roman" w:cs="Times New Roman"/>
-        </w:rPr>
-        <w:t xml:space="preserve"> (Option 7: .bdf-&gt;.set)</w:t>
+      <w:proofErr w:type="spellStart"/>
+      <w:r>
+        <w:rPr>
+          <w:rFonts w:ascii="Times New Roman" w:hAnsi="Times New Roman" w:cs="Times New Roman"/>
+        </w:rPr>
+        <w:t>Mentalab</w:t>
+      </w:r>
+      <w:proofErr w:type="spellEnd"/>
+      <w:r>
+        <w:rPr>
+          <w:rFonts w:ascii="Times New Roman" w:hAnsi="Times New Roman" w:cs="Times New Roman"/>
+        </w:rPr>
+        <w:t xml:space="preserve"> converted .set support</w:t>
+      </w:r>
+      <w:r>
+        <w:rPr>
+          <w:rFonts w:ascii="Times New Roman" w:hAnsi="Times New Roman" w:cs="Times New Roman"/>
+        </w:rPr>
+        <w:t xml:space="preserve"> (Option 7: .</w:t>
+      </w:r>
+      <w:proofErr w:type="spellStart"/>
+      <w:r>
+        <w:rPr>
+          <w:rFonts w:ascii="Times New Roman" w:hAnsi="Times New Roman" w:cs="Times New Roman"/>
+        </w:rPr>
+        <w:t>bdf</w:t>
+      </w:r>
+      <w:proofErr w:type="spellEnd"/>
+      <w:r>
+        <w:rPr>
+          <w:rFonts w:ascii="Times New Roman" w:hAnsi="Times New Roman" w:cs="Times New Roman"/>
+        </w:rPr>
+        <w:t>-&gt;.set)</w:t>
       </w:r>
     </w:p>
     <w:p>
@@ -92,7 +114,21 @@
         <w:rPr>
           <w:rFonts w:ascii="Times New Roman" w:hAnsi="Times New Roman" w:cs="Times New Roman"/>
         </w:rPr>
-        <w:t>Enabled a choice of what step to start reprocessing after. Can start post-waveleting (the previous default) or post-muscIL (if ran previously)</w:t>
+        <w:t>Enabled a choice of what step to start reprocessing after. Can start post-waveleting (the previous default) or post-</w:t>
+      </w:r>
+      <w:proofErr w:type="spellStart"/>
+      <w:r>
+        <w:rPr>
+          <w:rFonts w:ascii="Times New Roman" w:hAnsi="Times New Roman" w:cs="Times New Roman"/>
+        </w:rPr>
+        <w:t>muscIL</w:t>
+      </w:r>
+      <w:proofErr w:type="spellEnd"/>
+      <w:r>
+        <w:rPr>
+          <w:rFonts w:ascii="Times New Roman" w:hAnsi="Times New Roman" w:cs="Times New Roman"/>
+        </w:rPr>
+        <w:t xml:space="preserve"> (if ran previously)</w:t>
       </w:r>
     </w:p>
     <w:p>
@@ -111,8 +147,16 @@
         <w:rPr>
           <w:rFonts w:ascii="Times New Roman" w:hAnsi="Times New Roman" w:cs="Times New Roman"/>
         </w:rPr>
-        <w:t>Includes code to adjust file folder structure as necessary</w:t>
-      </w:r>
+        <w:t xml:space="preserve">Includes code to adjust file folder structure as </w:t>
+      </w:r>
+      <w:proofErr w:type="gramStart"/>
+      <w:r>
+        <w:rPr>
+          <w:rFonts w:ascii="Times New Roman" w:hAnsi="Times New Roman" w:cs="Times New Roman"/>
+        </w:rPr>
+        <w:t>necessary</w:t>
+      </w:r>
+      <w:proofErr w:type="gramEnd"/>
     </w:p>
     <w:p>
       <w:pPr>
@@ -130,8 +174,16 @@
         <w:rPr>
           <w:rFonts w:ascii="Times New Roman" w:hAnsi="Times New Roman" w:cs="Times New Roman"/>
         </w:rPr>
-        <w:t>Addressed error in generateERPs potentially affecting ability to calculate values</w:t>
-      </w:r>
+        <w:t xml:space="preserve">Addressed error in generateERPs potentially affecting ability to calculate </w:t>
+      </w:r>
+      <w:proofErr w:type="gramStart"/>
+      <w:r>
+        <w:rPr>
+          <w:rFonts w:ascii="Times New Roman" w:hAnsi="Times New Roman" w:cs="Times New Roman"/>
+        </w:rPr>
+        <w:t>values</w:t>
+      </w:r>
+      <w:proofErr w:type="gramEnd"/>
     </w:p>
     <w:p>
       <w:pPr>
@@ -145,6 +197,7 @@
           <w:rFonts w:ascii="Times New Roman" w:hAnsi="Times New Roman" w:cs="Times New Roman"/>
         </w:rPr>
       </w:pPr>
+      <w:proofErr w:type="spellStart"/>
       <w:r>
         <w:rPr>
           <w:rFonts w:ascii="Times New Roman" w:hAnsi="Times New Roman" w:cs="Times New Roman"/>
@@ -155,8 +208,23 @@
         <w:rPr>
           <w:rFonts w:ascii="Times New Roman" w:hAnsi="Times New Roman" w:cs="Times New Roman"/>
         </w:rPr>
-        <w:t>istParams now correctly displays “Unspecified” when choosing “Other” for an acquisition layout</w:t>
-      </w:r>
+        <w:t>istParams</w:t>
+      </w:r>
+      <w:proofErr w:type="spellEnd"/>
+      <w:r>
+        <w:rPr>
+          <w:rFonts w:ascii="Times New Roman" w:hAnsi="Times New Roman" w:cs="Times New Roman"/>
+        </w:rPr>
+        <w:t xml:space="preserve"> now correctly displays “Unspecified” when choosing “Other” for an acquisition </w:t>
+      </w:r>
+      <w:proofErr w:type="gramStart"/>
+      <w:r>
+        <w:rPr>
+          <w:rFonts w:ascii="Times New Roman" w:hAnsi="Times New Roman" w:cs="Times New Roman"/>
+        </w:rPr>
+        <w:t>layout</w:t>
+      </w:r>
+      <w:proofErr w:type="gramEnd"/>
     </w:p>
     <w:p>
       <w:pPr>
@@ -174,8 +242,16 @@
         <w:rPr>
           <w:rFonts w:ascii="Times New Roman" w:hAnsi="Times New Roman" w:cs="Times New Roman"/>
         </w:rPr>
-        <w:t>Added “include/exclude” as an option for selecting a ROI in segment rejection</w:t>
-      </w:r>
+        <w:t xml:space="preserve">Added “include/exclude” as an option for selecting a ROI in segment </w:t>
+      </w:r>
+      <w:proofErr w:type="gramStart"/>
+      <w:r>
+        <w:rPr>
+          <w:rFonts w:ascii="Times New Roman" w:hAnsi="Times New Roman" w:cs="Times New Roman"/>
+        </w:rPr>
+        <w:t>rejection</w:t>
+      </w:r>
+      <w:proofErr w:type="gramEnd"/>
     </w:p>
     <w:p>
       <w:pPr>
@@ -193,8 +269,16 @@
         <w:rPr>
           <w:rFonts w:ascii="Times New Roman" w:hAnsi="Times New Roman" w:cs="Times New Roman"/>
         </w:rPr>
-        <w:t>Added the ability to specify whether performing functional connectivity analysis to optimize wavelet performance</w:t>
-      </w:r>
+        <w:t xml:space="preserve">Added the ability to specify whether performing functional connectivity analysis to optimize wavelet </w:t>
+      </w:r>
+      <w:proofErr w:type="gramStart"/>
+      <w:r>
+        <w:rPr>
+          <w:rFonts w:ascii="Times New Roman" w:hAnsi="Times New Roman" w:cs="Times New Roman"/>
+        </w:rPr>
+        <w:t>performance</w:t>
+      </w:r>
+      <w:proofErr w:type="gramEnd"/>
     </w:p>
     <w:p>
       <w:pPr>
@@ -235,6 +319,153 @@
           <w:rFonts w:ascii="Times New Roman" w:hAnsi="Times New Roman" w:cs="Times New Roman"/>
         </w:rPr>
         <w:t>Bug fix for non-existing function “num2double”</w:t>
+      </w:r>
+    </w:p>
+    <w:p>
+      <w:pPr>
+        <w:spacing w:after="0"/>
+        <w:rPr>
+          <w:rFonts w:ascii="Times New Roman" w:hAnsi="Times New Roman" w:cs="Times New Roman"/>
+        </w:rPr>
+      </w:pPr>
+    </w:p>
+    <w:p>
+      <w:pPr>
+        <w:spacing w:after="0"/>
+        <w:rPr>
+          <w:rFonts w:ascii="Times New Roman" w:hAnsi="Times New Roman" w:cs="Times New Roman"/>
+        </w:rPr>
+      </w:pPr>
+      <w:r>
+        <w:rPr>
+          <w:rFonts w:ascii="Times New Roman" w:hAnsi="Times New Roman" w:cs="Times New Roman"/>
+        </w:rPr>
+        <w:t xml:space="preserve">Update on </w:t>
+      </w:r>
+      <w:r>
+        <w:rPr>
+          <w:rFonts w:ascii="Times New Roman" w:hAnsi="Times New Roman" w:cs="Times New Roman"/>
+        </w:rPr>
+        <w:t>01/27/2023</w:t>
+      </w:r>
+    </w:p>
+    <w:p>
+      <w:pPr>
+        <w:pStyle w:val="ListParagraph"/>
+        <w:numPr>
+          <w:ilvl w:val="0"/>
+          <w:numId w:val="2"/>
+        </w:numPr>
+        <w:spacing w:after="0"/>
+        <w:rPr>
+          <w:rFonts w:ascii="Times New Roman" w:hAnsi="Times New Roman" w:cs="Times New Roman"/>
+        </w:rPr>
+      </w:pPr>
+      <w:r>
+        <w:rPr>
+          <w:rFonts w:ascii="Times New Roman" w:hAnsi="Times New Roman" w:cs="Times New Roman"/>
+        </w:rPr>
+        <w:t>Restructure of HAPPE directory</w:t>
+      </w:r>
+    </w:p>
+    <w:p>
+      <w:pPr>
+        <w:pStyle w:val="ListParagraph"/>
+        <w:numPr>
+          <w:ilvl w:val="0"/>
+          <w:numId w:val="2"/>
+        </w:numPr>
+        <w:spacing w:after="0"/>
+        <w:rPr>
+          <w:rFonts w:ascii="Times New Roman" w:hAnsi="Times New Roman" w:cs="Times New Roman"/>
+        </w:rPr>
+      </w:pPr>
+      <w:r>
+        <w:rPr>
+          <w:rFonts w:ascii="Times New Roman" w:hAnsi="Times New Roman" w:cs="Times New Roman"/>
+        </w:rPr>
+        <w:t xml:space="preserve">Fixed within-segment interpolation when a flatline channel is </w:t>
+      </w:r>
+      <w:proofErr w:type="gramStart"/>
+      <w:r>
+        <w:rPr>
+          <w:rFonts w:ascii="Times New Roman" w:hAnsi="Times New Roman" w:cs="Times New Roman"/>
+        </w:rPr>
+        <w:t>included</w:t>
+      </w:r>
+      <w:proofErr w:type="gramEnd"/>
+    </w:p>
+    <w:p>
+      <w:pPr>
+        <w:pStyle w:val="ListParagraph"/>
+        <w:numPr>
+          <w:ilvl w:val="0"/>
+          <w:numId w:val="2"/>
+        </w:numPr>
+        <w:spacing w:after="0"/>
+        <w:rPr>
+          <w:rFonts w:ascii="Times New Roman" w:hAnsi="Times New Roman" w:cs="Times New Roman"/>
+        </w:rPr>
+      </w:pPr>
+      <w:r>
+        <w:rPr>
+          <w:rFonts w:ascii="Times New Roman" w:hAnsi="Times New Roman" w:cs="Times New Roman"/>
+        </w:rPr>
+        <w:t xml:space="preserve">Addition of a Generate Nonlinear Measures </w:t>
+      </w:r>
+      <w:proofErr w:type="gramStart"/>
+      <w:r>
+        <w:rPr>
+          <w:rFonts w:ascii="Times New Roman" w:hAnsi="Times New Roman" w:cs="Times New Roman"/>
+        </w:rPr>
+        <w:t>script</w:t>
+      </w:r>
+      <w:proofErr w:type="gramEnd"/>
+    </w:p>
+    <w:p>
+      <w:pPr>
+        <w:pStyle w:val="ListParagraph"/>
+        <w:numPr>
+          <w:ilvl w:val="0"/>
+          <w:numId w:val="2"/>
+        </w:numPr>
+        <w:spacing w:after="0"/>
+        <w:rPr>
+          <w:rFonts w:ascii="Times New Roman" w:hAnsi="Times New Roman" w:cs="Times New Roman"/>
+        </w:rPr>
+      </w:pPr>
+      <w:r>
+        <w:rPr>
+          <w:rFonts w:ascii="Times New Roman" w:hAnsi="Times New Roman" w:cs="Times New Roman"/>
+        </w:rPr>
+        <w:t xml:space="preserve">Updated wavelet families and levels – differentiated for ERP and non-ERP </w:t>
+      </w:r>
+      <w:proofErr w:type="gramStart"/>
+      <w:r>
+        <w:rPr>
+          <w:rFonts w:ascii="Times New Roman" w:hAnsi="Times New Roman" w:cs="Times New Roman"/>
+        </w:rPr>
+        <w:t>paradigms</w:t>
+      </w:r>
+      <w:proofErr w:type="gramEnd"/>
+    </w:p>
+    <w:p>
+      <w:pPr>
+        <w:pStyle w:val="ListParagraph"/>
+        <w:numPr>
+          <w:ilvl w:val="0"/>
+          <w:numId w:val="2"/>
+        </w:numPr>
+        <w:spacing w:after="0"/>
+        <w:rPr>
+          <w:rFonts w:ascii="Times New Roman" w:hAnsi="Times New Roman" w:cs="Times New Roman"/>
+        </w:rPr>
+      </w:pPr>
+      <w:r>
+        <w:rPr>
+          <w:rFonts w:ascii="Times New Roman" w:hAnsi="Times New Roman" w:cs="Times New Roman"/>
+        </w:rPr>
+        <w:t>Addition/bug-fix for Check Inclusion Criteria script</w:t>
       </w:r>
     </w:p>
     <w:sectPr>
@@ -365,7 +596,7 @@
   <w:abstractNum w:abstractNumId="1" w15:restartNumberingAfterBreak="0">
     <w:nsid w:val="6ED702F6"/>
     <w:multiLevelType w:val="hybridMultilevel"/>
-    <w:tmpl w:val="AAC02840"/>
+    <w:tmpl w:val="CD54B13C"/>
     <w:lvl w:ilvl="0" w:tplc="04090001">
       <w:start w:val="1"/>
       <w:numFmt w:val="bullet"/>

</xml_diff>